<commit_message>
Converting Word documents to MarkDown: "2010-02 02 Interfaces Spec, Product List: Manually checking differences between rendered MarkDown and Word document. Last checks if markup looks ok.
</commit_message>
<xml_diff>
--- a/3. Done/2010-02 00    Interfaces Spec/2010-02 02 Interfaces Spec, Product List.docx
+++ b/3. Done/2010-02 00    Interfaces Spec/2010-02 02 Interfaces Spec, Product List.docx
@@ -1,6 +1,6 @@
 
 <file path=word/document.xml><?xml version="1.0" encoding="utf-8"?>
-<w:document xmlns:wpc="http://schemas.microsoft.com/office/word/2010/wordprocessingCanvas" xmlns:cx="http://schemas.microsoft.com/office/drawing/2014/chartex" xmlns:cx1="http://schemas.microsoft.com/office/drawing/2015/9/8/chartex" xmlns:cx2="http://schemas.microsoft.com/office/drawing/2015/10/21/chartex" xmlns:cx3="http://schemas.microsoft.com/office/drawing/2016/5/9/chartex" xmlns:cx4="http://schemas.microsoft.com/office/drawing/2016/5/10/chartex" xmlns:cx5="http://schemas.microsoft.com/office/drawing/2016/5/11/chartex" xmlns:cx6="http://schemas.microsoft.com/office/drawing/2016/5/12/chartex" xmlns:cx7="http://schemas.microsoft.com/office/drawing/2016/5/13/chartex" xmlns:cx8="http://schemas.microsoft.com/office/drawing/2016/5/14/chartex" xmlns:mc="http://schemas.openxmlformats.org/markup-compatibility/2006" xmlns:aink="http://schemas.microsoft.com/office/drawing/2016/ink" xmlns:am3d="http://schemas.microsoft.com/office/drawing/2017/model3d" xmlns:o="urn:schemas-microsoft-com:office:office" xmlns:r="http://schemas.openxmlformats.org/officeDocument/2006/relationships" xmlns:m="http://schemas.openxmlformats.org/officeDocument/2006/math" xmlns:v="urn:schemas-microsoft-com:vml" xmlns:wp14="http://schemas.microsoft.com/office/word/2010/wordprocessingDrawing" xmlns:wp="http://schemas.openxmlformats.org/drawingml/2006/wordprocessingDrawing" xmlns:w10="urn:schemas-microsoft-com:office:word" xmlns:w="http://schemas.openxmlformats.org/wordprocessingml/2006/main" xmlns:w14="http://schemas.microsoft.com/office/word/2010/wordml" xmlns:w15="http://schemas.microsoft.com/office/word/2012/wordml" xmlns:w16cid="http://schemas.microsoft.com/office/word/2016/wordml/cid" xmlns:w16se="http://schemas.microsoft.com/office/word/2015/wordml/symex" xmlns:wpg="http://schemas.microsoft.com/office/word/2010/wordprocessingGroup" xmlns:wpi="http://schemas.microsoft.com/office/word/2010/wordprocessingInk" xmlns:wne="http://schemas.microsoft.com/office/word/2006/wordml" xmlns:wps="http://schemas.microsoft.com/office/word/2010/wordprocessingShape" mc:Ignorable="w14 w15 w16se w16cid wp14">
+<w:document xmlns:wpc="http://schemas.microsoft.com/office/word/2010/wordprocessingCanvas" xmlns:cx="http://schemas.microsoft.com/office/drawing/2014/chartex" xmlns:cx1="http://schemas.microsoft.com/office/drawing/2015/9/8/chartex" xmlns:cx2="http://schemas.microsoft.com/office/drawing/2015/10/21/chartex" xmlns:cx3="http://schemas.microsoft.com/office/drawing/2016/5/9/chartex" xmlns:cx4="http://schemas.microsoft.com/office/drawing/2016/5/10/chartex" xmlns:cx5="http://schemas.microsoft.com/office/drawing/2016/5/11/chartex" xmlns:cx6="http://schemas.microsoft.com/office/drawing/2016/5/12/chartex" xmlns:cx7="http://schemas.microsoft.com/office/drawing/2016/5/13/chartex" xmlns:cx8="http://schemas.microsoft.com/office/drawing/2016/5/14/chartex" xmlns:mc="http://schemas.openxmlformats.org/markup-compatibility/2006" xmlns:aink="http://schemas.microsoft.com/office/drawing/2016/ink" xmlns:am3d="http://schemas.microsoft.com/office/drawing/2017/model3d" xmlns:o="urn:schemas-microsoft-com:office:office" xmlns:r="http://schemas.openxmlformats.org/officeDocument/2006/relationships" xmlns:m="http://schemas.openxmlformats.org/officeDocument/2006/math" xmlns:v="urn:schemas-microsoft-com:vml" xmlns:wp14="http://schemas.microsoft.com/office/word/2010/wordprocessingDrawing" xmlns:wp="http://schemas.openxmlformats.org/drawingml/2006/wordprocessingDrawing" xmlns:w10="urn:schemas-microsoft-com:office:word" xmlns:w="http://schemas.openxmlformats.org/wordprocessingml/2006/main" xmlns:w14="http://schemas.microsoft.com/office/word/2010/wordml" xmlns:w15="http://schemas.microsoft.com/office/word/2012/wordml" xmlns:w16cex="http://schemas.microsoft.com/office/word/2018/wordml/cex" xmlns:w16cid="http://schemas.microsoft.com/office/word/2016/wordml/cid" xmlns:w16="http://schemas.microsoft.com/office/word/2018/wordml" xmlns:w16se="http://schemas.microsoft.com/office/word/2015/wordml/symex" xmlns:wpg="http://schemas.microsoft.com/office/word/2010/wordprocessingGroup" xmlns:wpi="http://schemas.microsoft.com/office/word/2010/wordprocessingInk" xmlns:wne="http://schemas.microsoft.com/office/word/2006/wordml" xmlns:wps="http://schemas.microsoft.com/office/word/2010/wordprocessingShape" mc:Ignorable="w14 w15 w16se w16cid w16 w16cex wp14">
   <w:background w:color="000000"/>
   <w:body>
     <w:p>
@@ -20,7 +20,7 @@
         <w:rPr>
           <w:lang w:val="en-US"/>
         </w:rPr>
-        <w:br/>
+        <w:t xml:space="preserve"> | </w:t>
       </w:r>
       <w:r>
         <w:rPr>
@@ -38,13 +38,7 @@
         <w:rPr>
           <w:lang w:val="en-US"/>
         </w:rPr>
-        <w:br/>
-      </w:r>
-      <w:r>
-        <w:rPr>
-          <w:lang w:val="en-US"/>
-        </w:rPr>
-        <w:br/>
+        <w:t xml:space="preserve"> | </w:t>
       </w:r>
       <w:r>
         <w:rPr>
@@ -56,13 +50,7 @@
         <w:rPr>
           <w:lang w:val="en-US"/>
         </w:rPr>
-        <w:br/>
-      </w:r>
-      <w:r>
-        <w:rPr>
-          <w:lang w:val="en-US"/>
-        </w:rPr>
-        <w:br/>
+        <w:t xml:space="preserve"> | </w:t>
       </w:r>
       <w:r>
         <w:rPr>
@@ -76,197 +64,6 @@
         </w:rPr>
         <w:t xml:space="preserve"> List</w:t>
       </w:r>
-    </w:p>
-    <w:p>
-      <w:pPr>
-        <w:jc w:val="center"/>
-        <w:rPr>
-          <w:b/>
-          <w:bCs/>
-          <w:i/>
-          <w:iCs/>
-          <w:sz w:val="40"/>
-          <w:lang w:val="en-US"/>
-        </w:rPr>
-      </w:pPr>
-    </w:p>
-    <w:p>
-      <w:pPr>
-        <w:rPr>
-          <w:sz w:val="10"/>
-          <w:lang w:val="en-US"/>
-        </w:rPr>
-      </w:pPr>
-    </w:p>
-    <w:p>
-      <w:pPr>
-        <w:jc w:val="center"/>
-        <w:rPr>
-          <w:i/>
-          <w:iCs/>
-          <w:lang w:val="en-US"/>
-        </w:rPr>
-      </w:pPr>
-      <w:r>
-        <w:rPr>
-          <w:i/>
-          <w:iCs/>
-          <w:lang w:val="en-US"/>
-        </w:rPr>
-        <w:t>Author</w:t>
-      </w:r>
-      <w:r>
-        <w:rPr>
-          <w:i/>
-          <w:iCs/>
-          <w:lang w:val="en-US"/>
-        </w:rPr>
-        <w:t xml:space="preserve">: </w:t>
-      </w:r>
-      <w:r>
-        <w:rPr>
-          <w:i/>
-          <w:iCs/>
-          <w:lang w:val="en-US"/>
-        </w:rPr>
-        <w:t xml:space="preserve">JJ </w:t>
-      </w:r>
-      <w:r>
-        <w:rPr>
-          <w:i/>
-          <w:iCs/>
-          <w:lang w:val="en-US"/>
-        </w:rPr>
-        <w:t>van Zon</w:t>
-      </w:r>
-    </w:p>
-    <w:p>
-      <w:pPr>
-        <w:jc w:val="center"/>
-        <w:rPr>
-          <w:i/>
-          <w:iCs/>
-          <w:lang w:val="en-US"/>
-        </w:rPr>
-      </w:pPr>
-      <w:r>
-        <w:rPr>
-          <w:i/>
-          <w:iCs/>
-          <w:lang w:val="en-US"/>
-        </w:rPr>
-        <w:t>Location</w:t>
-      </w:r>
-      <w:r>
-        <w:rPr>
-          <w:i/>
-          <w:iCs/>
-          <w:lang w:val="en-US"/>
-        </w:rPr>
-        <w:t xml:space="preserve">: </w:t>
-      </w:r>
-      <w:r>
-        <w:rPr>
-          <w:i/>
-          <w:iCs/>
-          <w:lang w:val="en-US"/>
-        </w:rPr>
-        <w:t>Oosterhout</w:t>
-      </w:r>
-      <w:r>
-        <w:rPr>
-          <w:i/>
-          <w:iCs/>
-          <w:lang w:val="en-US"/>
-        </w:rPr>
-        <w:t xml:space="preserve">, The </w:t>
-      </w:r>
-      <w:smartTag w:uri="urn:schemas-microsoft-com:office:smarttags" w:element="country-region">
-        <w:smartTag w:uri="urn:schemas-microsoft-com:office:smarttags" w:element="place">
-          <w:r>
-            <w:rPr>
-              <w:i/>
-              <w:iCs/>
-              <w:lang w:val="en-US"/>
-            </w:rPr>
-            <w:t>Netherlands</w:t>
-          </w:r>
-        </w:smartTag>
-      </w:smartTag>
-    </w:p>
-    <w:p>
-      <w:pPr>
-        <w:jc w:val="center"/>
-        <w:rPr>
-          <w:i/>
-          <w:iCs/>
-          <w:lang w:val="en-US"/>
-        </w:rPr>
-      </w:pPr>
-      <w:r>
-        <w:rPr>
-          <w:i/>
-          <w:iCs/>
-          <w:lang w:val="en-US"/>
-        </w:rPr>
-        <w:t>Date</w:t>
-      </w:r>
-      <w:r>
-        <w:rPr>
-          <w:i/>
-          <w:iCs/>
-          <w:lang w:val="en-US"/>
-        </w:rPr>
-        <w:t xml:space="preserve">: </w:t>
-      </w:r>
-      <w:smartTag w:uri="urn:schemas-microsoft-com:office:smarttags" w:element="date">
-        <w:smartTagPr>
-          <w:attr w:name="Year" w:val="2010"/>
-          <w:attr w:name="Day" w:val="6"/>
-          <w:attr w:name="Month" w:val="2"/>
-        </w:smartTagPr>
-        <w:r>
-          <w:rPr>
-            <w:i/>
-            <w:iCs/>
-            <w:lang w:val="en-US"/>
-          </w:rPr>
-          <w:t>February 6, 2010</w:t>
-        </w:r>
-      </w:smartTag>
-      <w:r>
-        <w:rPr>
-          <w:i/>
-          <w:iCs/>
-          <w:lang w:val="en-US"/>
-        </w:rPr>
-        <w:t xml:space="preserve"> – </w:t>
-      </w:r>
-      <w:smartTag w:uri="urn:schemas-microsoft-com:office:smarttags" w:element="date">
-        <w:smartTagPr>
-          <w:attr w:name="Year" w:val="2010"/>
-          <w:attr w:name="Day" w:val="8"/>
-          <w:attr w:name="Month" w:val="5"/>
-        </w:smartTagPr>
-        <w:r>
-          <w:rPr>
-            <w:i/>
-            <w:iCs/>
-            <w:lang w:val="en-US"/>
-          </w:rPr>
-          <w:t>May 8, 2010</w:t>
-        </w:r>
-      </w:smartTag>
-    </w:p>
-    <w:p>
-      <w:pPr>
-        <w:jc w:val="center"/>
-        <w:rPr>
-          <w:i/>
-          <w:iCs/>
-          <w:lang w:val="en-US"/>
-        </w:rPr>
-      </w:pPr>
     </w:p>
     <w:p>
       <w:pPr>
@@ -511,21 +308,26 @@
           <w:lang w:val="en-US"/>
         </w:rPr>
       </w:pPr>
-      <w:proofErr w:type="spellStart"/>
-      <w:r>
-        <w:rPr>
-          <w:szCs w:val="28"/>
-          <w:lang w:val="en-US"/>
-        </w:rPr>
-        <w:t>Mutliple</w:t>
-      </w:r>
-      <w:proofErr w:type="spellEnd"/>
-      <w:r>
-        <w:rPr>
-          <w:szCs w:val="28"/>
-          <w:lang w:val="en-US"/>
-        </w:rPr>
-        <w:t xml:space="preserve"> Interfaces</w:t>
+      <w:r>
+        <w:rPr>
+          <w:szCs w:val="28"/>
+          <w:lang w:val="en-US"/>
+        </w:rPr>
+        <w:t>Mul</w:t>
+      </w:r>
+      <w:r>
+        <w:rPr>
+          <w:szCs w:val="28"/>
+          <w:lang w:val="en-US"/>
+        </w:rPr>
+        <w:t>t</w:t>
+      </w:r>
+      <w:r>
+        <w:rPr>
+          <w:szCs w:val="28"/>
+          <w:lang w:val="en-US"/>
+        </w:rPr>
+        <w:t>iple Interfaces</w:t>
       </w:r>
     </w:p>
     <w:p>
@@ -765,23 +567,13 @@
         </w:rPr>
         <w:t xml:space="preserve">Interface </w:t>
       </w:r>
-      <w:proofErr w:type="spellStart"/>
-      <w:r>
-        <w:rPr>
-          <w:i/>
-          <w:szCs w:val="28"/>
-          <w:lang w:val="en-US"/>
-        </w:rPr>
-        <w:t>Commmands</w:t>
-      </w:r>
-      <w:proofErr w:type="spellEnd"/>
-      <w:r>
-        <w:rPr>
-          <w:i/>
-          <w:szCs w:val="28"/>
-          <w:lang w:val="en-US"/>
-        </w:rPr>
-        <w:t xml:space="preserve"> for the Interface Merging Aspect</w:t>
+      <w:r>
+        <w:rPr>
+          <w:i/>
+          <w:szCs w:val="28"/>
+          <w:lang w:val="en-US"/>
+        </w:rPr>
+        <w:t>Commands for the Interface Merging Aspect</w:t>
       </w:r>
     </w:p>
     <w:p>
@@ -988,18 +780,8 @@
           <w:szCs w:val="28"/>
           <w:lang w:val="en-US"/>
         </w:rPr>
-        <w:t xml:space="preserve">- Interface Referencing and </w:t>
-      </w:r>
-      <w:proofErr w:type="spellStart"/>
-      <w:r>
-        <w:rPr>
-          <w:i/>
-          <w:szCs w:val="28"/>
-          <w:lang w:val="en-US"/>
-        </w:rPr>
-        <w:t>Redirectioning</w:t>
-      </w:r>
-      <w:proofErr w:type="spellEnd"/>
+        <w:t>- Interface Referencing and Redirecting</w:t>
+      </w:r>
       <w:r>
         <w:rPr>
           <w:i/>
@@ -1033,8 +815,6 @@
         </w:rPr>
         <w:t>- Member Grouping</w:t>
       </w:r>
-      <w:bookmarkStart w:id="0" w:name="_GoBack"/>
-      <w:bookmarkEnd w:id="0"/>
     </w:p>
     <w:p>
       <w:pPr>
@@ -1511,7 +1291,7 @@
 </file>
 
 <file path=word/endnotes.xml><?xml version="1.0" encoding="utf-8"?>
-<w:endnotes xmlns:wpc="http://schemas.microsoft.com/office/word/2010/wordprocessingCanvas" xmlns:cx="http://schemas.microsoft.com/office/drawing/2014/chartex" xmlns:cx1="http://schemas.microsoft.com/office/drawing/2015/9/8/chartex" xmlns:cx2="http://schemas.microsoft.com/office/drawing/2015/10/21/chartex" xmlns:cx3="http://schemas.microsoft.com/office/drawing/2016/5/9/chartex" xmlns:cx4="http://schemas.microsoft.com/office/drawing/2016/5/10/chartex" xmlns:cx5="http://schemas.microsoft.com/office/drawing/2016/5/11/chartex" xmlns:cx6="http://schemas.microsoft.com/office/drawing/2016/5/12/chartex" xmlns:cx7="http://schemas.microsoft.com/office/drawing/2016/5/13/chartex" xmlns:cx8="http://schemas.microsoft.com/office/drawing/2016/5/14/chartex" xmlns:mc="http://schemas.openxmlformats.org/markup-compatibility/2006" xmlns:aink="http://schemas.microsoft.com/office/drawing/2016/ink" xmlns:am3d="http://schemas.microsoft.com/office/drawing/2017/model3d" xmlns:o="urn:schemas-microsoft-com:office:office" xmlns:r="http://schemas.openxmlformats.org/officeDocument/2006/relationships" xmlns:m="http://schemas.openxmlformats.org/officeDocument/2006/math" xmlns:v="urn:schemas-microsoft-com:vml" xmlns:wp14="http://schemas.microsoft.com/office/word/2010/wordprocessingDrawing" xmlns:wp="http://schemas.openxmlformats.org/drawingml/2006/wordprocessingDrawing" xmlns:w10="urn:schemas-microsoft-com:office:word" xmlns:w="http://schemas.openxmlformats.org/wordprocessingml/2006/main" xmlns:w14="http://schemas.microsoft.com/office/word/2010/wordml" xmlns:w15="http://schemas.microsoft.com/office/word/2012/wordml" xmlns:w16cid="http://schemas.microsoft.com/office/word/2016/wordml/cid" xmlns:w16se="http://schemas.microsoft.com/office/word/2015/wordml/symex" xmlns:wpg="http://schemas.microsoft.com/office/word/2010/wordprocessingGroup" xmlns:wpi="http://schemas.microsoft.com/office/word/2010/wordprocessingInk" xmlns:wne="http://schemas.microsoft.com/office/word/2006/wordml" xmlns:wps="http://schemas.microsoft.com/office/word/2010/wordprocessingShape" mc:Ignorable="w14 w15 w16se w16cid wp14">
+<w:endnotes xmlns:wpc="http://schemas.microsoft.com/office/word/2010/wordprocessingCanvas" xmlns:cx="http://schemas.microsoft.com/office/drawing/2014/chartex" xmlns:cx1="http://schemas.microsoft.com/office/drawing/2015/9/8/chartex" xmlns:cx2="http://schemas.microsoft.com/office/drawing/2015/10/21/chartex" xmlns:cx3="http://schemas.microsoft.com/office/drawing/2016/5/9/chartex" xmlns:cx4="http://schemas.microsoft.com/office/drawing/2016/5/10/chartex" xmlns:cx5="http://schemas.microsoft.com/office/drawing/2016/5/11/chartex" xmlns:cx6="http://schemas.microsoft.com/office/drawing/2016/5/12/chartex" xmlns:cx7="http://schemas.microsoft.com/office/drawing/2016/5/13/chartex" xmlns:cx8="http://schemas.microsoft.com/office/drawing/2016/5/14/chartex" xmlns:mc="http://schemas.openxmlformats.org/markup-compatibility/2006" xmlns:aink="http://schemas.microsoft.com/office/drawing/2016/ink" xmlns:am3d="http://schemas.microsoft.com/office/drawing/2017/model3d" xmlns:o="urn:schemas-microsoft-com:office:office" xmlns:r="http://schemas.openxmlformats.org/officeDocument/2006/relationships" xmlns:m="http://schemas.openxmlformats.org/officeDocument/2006/math" xmlns:v="urn:schemas-microsoft-com:vml" xmlns:wp14="http://schemas.microsoft.com/office/word/2010/wordprocessingDrawing" xmlns:wp="http://schemas.openxmlformats.org/drawingml/2006/wordprocessingDrawing" xmlns:w10="urn:schemas-microsoft-com:office:word" xmlns:w="http://schemas.openxmlformats.org/wordprocessingml/2006/main" xmlns:w14="http://schemas.microsoft.com/office/word/2010/wordml" xmlns:w15="http://schemas.microsoft.com/office/word/2012/wordml" xmlns:w16cex="http://schemas.microsoft.com/office/word/2018/wordml/cex" xmlns:w16cid="http://schemas.microsoft.com/office/word/2016/wordml/cid" xmlns:w16="http://schemas.microsoft.com/office/word/2018/wordml" xmlns:w16se="http://schemas.microsoft.com/office/word/2015/wordml/symex" xmlns:wpg="http://schemas.microsoft.com/office/word/2010/wordprocessingGroup" xmlns:wpi="http://schemas.microsoft.com/office/word/2010/wordprocessingInk" xmlns:wne="http://schemas.microsoft.com/office/word/2006/wordml" xmlns:wps="http://schemas.microsoft.com/office/word/2010/wordprocessingShape" mc:Ignorable="w14 w15 w16se w16cid w16 w16cex wp14">
   <w:endnote w:type="separator" w:id="-1">
     <w:p>
       <w:r>
@@ -1530,7 +1310,7 @@
 </file>
 
 <file path=word/footer1.xml><?xml version="1.0" encoding="utf-8"?>
-<w:ftr xmlns:wpc="http://schemas.microsoft.com/office/word/2010/wordprocessingCanvas" xmlns:cx="http://schemas.microsoft.com/office/drawing/2014/chartex" xmlns:cx1="http://schemas.microsoft.com/office/drawing/2015/9/8/chartex" xmlns:cx2="http://schemas.microsoft.com/office/drawing/2015/10/21/chartex" xmlns:cx3="http://schemas.microsoft.com/office/drawing/2016/5/9/chartex" xmlns:cx4="http://schemas.microsoft.com/office/drawing/2016/5/10/chartex" xmlns:cx5="http://schemas.microsoft.com/office/drawing/2016/5/11/chartex" xmlns:cx6="http://schemas.microsoft.com/office/drawing/2016/5/12/chartex" xmlns:cx7="http://schemas.microsoft.com/office/drawing/2016/5/13/chartex" xmlns:cx8="http://schemas.microsoft.com/office/drawing/2016/5/14/chartex" xmlns:mc="http://schemas.openxmlformats.org/markup-compatibility/2006" xmlns:aink="http://schemas.microsoft.com/office/drawing/2016/ink" xmlns:am3d="http://schemas.microsoft.com/office/drawing/2017/model3d" xmlns:o="urn:schemas-microsoft-com:office:office" xmlns:r="http://schemas.openxmlformats.org/officeDocument/2006/relationships" xmlns:m="http://schemas.openxmlformats.org/officeDocument/2006/math" xmlns:v="urn:schemas-microsoft-com:vml" xmlns:wp14="http://schemas.microsoft.com/office/word/2010/wordprocessingDrawing" xmlns:wp="http://schemas.openxmlformats.org/drawingml/2006/wordprocessingDrawing" xmlns:w10="urn:schemas-microsoft-com:office:word" xmlns:w="http://schemas.openxmlformats.org/wordprocessingml/2006/main" xmlns:w14="http://schemas.microsoft.com/office/word/2010/wordml" xmlns:w15="http://schemas.microsoft.com/office/word/2012/wordml" xmlns:w16cid="http://schemas.microsoft.com/office/word/2016/wordml/cid" xmlns:w16se="http://schemas.microsoft.com/office/word/2015/wordml/symex" xmlns:wpg="http://schemas.microsoft.com/office/word/2010/wordprocessingGroup" xmlns:wpi="http://schemas.microsoft.com/office/word/2010/wordprocessingInk" xmlns:wne="http://schemas.microsoft.com/office/word/2006/wordml" xmlns:wps="http://schemas.microsoft.com/office/word/2010/wordprocessingShape" mc:Ignorable="w14 w15 w16se w16cid wp14">
+<w:ftr xmlns:wpc="http://schemas.microsoft.com/office/word/2010/wordprocessingCanvas" xmlns:cx="http://schemas.microsoft.com/office/drawing/2014/chartex" xmlns:cx1="http://schemas.microsoft.com/office/drawing/2015/9/8/chartex" xmlns:cx2="http://schemas.microsoft.com/office/drawing/2015/10/21/chartex" xmlns:cx3="http://schemas.microsoft.com/office/drawing/2016/5/9/chartex" xmlns:cx4="http://schemas.microsoft.com/office/drawing/2016/5/10/chartex" xmlns:cx5="http://schemas.microsoft.com/office/drawing/2016/5/11/chartex" xmlns:cx6="http://schemas.microsoft.com/office/drawing/2016/5/12/chartex" xmlns:cx7="http://schemas.microsoft.com/office/drawing/2016/5/13/chartex" xmlns:cx8="http://schemas.microsoft.com/office/drawing/2016/5/14/chartex" xmlns:mc="http://schemas.openxmlformats.org/markup-compatibility/2006" xmlns:aink="http://schemas.microsoft.com/office/drawing/2016/ink" xmlns:am3d="http://schemas.microsoft.com/office/drawing/2017/model3d" xmlns:o="urn:schemas-microsoft-com:office:office" xmlns:r="http://schemas.openxmlformats.org/officeDocument/2006/relationships" xmlns:m="http://schemas.openxmlformats.org/officeDocument/2006/math" xmlns:v="urn:schemas-microsoft-com:vml" xmlns:wp14="http://schemas.microsoft.com/office/word/2010/wordprocessingDrawing" xmlns:wp="http://schemas.openxmlformats.org/drawingml/2006/wordprocessingDrawing" xmlns:w10="urn:schemas-microsoft-com:office:word" xmlns:w="http://schemas.openxmlformats.org/wordprocessingml/2006/main" xmlns:w14="http://schemas.microsoft.com/office/word/2010/wordml" xmlns:w15="http://schemas.microsoft.com/office/word/2012/wordml" xmlns:w16cex="http://schemas.microsoft.com/office/word/2018/wordml/cex" xmlns:w16cid="http://schemas.microsoft.com/office/word/2016/wordml/cid" xmlns:w16="http://schemas.microsoft.com/office/word/2018/wordml" xmlns:w16se="http://schemas.microsoft.com/office/word/2015/wordml/symex" xmlns:wpg="http://schemas.microsoft.com/office/word/2010/wordprocessingGroup" xmlns:wpi="http://schemas.microsoft.com/office/word/2010/wordprocessingInk" xmlns:wne="http://schemas.microsoft.com/office/word/2006/wordml" xmlns:wps="http://schemas.microsoft.com/office/word/2010/wordprocessingShape" mc:Ignorable="w14 w15 w16se w16cid w16 w16cex wp14">
   <w:p>
     <w:pPr>
       <w:pStyle w:val="Footer"/>
@@ -1540,7 +1320,7 @@
 </file>
 
 <file path=word/footer2.xml><?xml version="1.0" encoding="utf-8"?>
-<w:ftr xmlns:wpc="http://schemas.microsoft.com/office/word/2010/wordprocessingCanvas" xmlns:cx="http://schemas.microsoft.com/office/drawing/2014/chartex" xmlns:cx1="http://schemas.microsoft.com/office/drawing/2015/9/8/chartex" xmlns:cx2="http://schemas.microsoft.com/office/drawing/2015/10/21/chartex" xmlns:cx3="http://schemas.microsoft.com/office/drawing/2016/5/9/chartex" xmlns:cx4="http://schemas.microsoft.com/office/drawing/2016/5/10/chartex" xmlns:cx5="http://schemas.microsoft.com/office/drawing/2016/5/11/chartex" xmlns:cx6="http://schemas.microsoft.com/office/drawing/2016/5/12/chartex" xmlns:cx7="http://schemas.microsoft.com/office/drawing/2016/5/13/chartex" xmlns:cx8="http://schemas.microsoft.com/office/drawing/2016/5/14/chartex" xmlns:mc="http://schemas.openxmlformats.org/markup-compatibility/2006" xmlns:aink="http://schemas.microsoft.com/office/drawing/2016/ink" xmlns:am3d="http://schemas.microsoft.com/office/drawing/2017/model3d" xmlns:o="urn:schemas-microsoft-com:office:office" xmlns:r="http://schemas.openxmlformats.org/officeDocument/2006/relationships" xmlns:m="http://schemas.openxmlformats.org/officeDocument/2006/math" xmlns:v="urn:schemas-microsoft-com:vml" xmlns:wp14="http://schemas.microsoft.com/office/word/2010/wordprocessingDrawing" xmlns:wp="http://schemas.openxmlformats.org/drawingml/2006/wordprocessingDrawing" xmlns:w10="urn:schemas-microsoft-com:office:word" xmlns:w="http://schemas.openxmlformats.org/wordprocessingml/2006/main" xmlns:w14="http://schemas.microsoft.com/office/word/2010/wordml" xmlns:w15="http://schemas.microsoft.com/office/word/2012/wordml" xmlns:w16cid="http://schemas.microsoft.com/office/word/2016/wordml/cid" xmlns:w16se="http://schemas.microsoft.com/office/word/2015/wordml/symex" xmlns:wpg="http://schemas.microsoft.com/office/word/2010/wordprocessingGroup" xmlns:wpi="http://schemas.microsoft.com/office/word/2010/wordprocessingInk" xmlns:wne="http://schemas.microsoft.com/office/word/2006/wordml" xmlns:wps="http://schemas.microsoft.com/office/word/2010/wordprocessingShape" mc:Ignorable="w14 w15 w16se w16cid wp14">
+<w:ftr xmlns:wpc="http://schemas.microsoft.com/office/word/2010/wordprocessingCanvas" xmlns:cx="http://schemas.microsoft.com/office/drawing/2014/chartex" xmlns:cx1="http://schemas.microsoft.com/office/drawing/2015/9/8/chartex" xmlns:cx2="http://schemas.microsoft.com/office/drawing/2015/10/21/chartex" xmlns:cx3="http://schemas.microsoft.com/office/drawing/2016/5/9/chartex" xmlns:cx4="http://schemas.microsoft.com/office/drawing/2016/5/10/chartex" xmlns:cx5="http://schemas.microsoft.com/office/drawing/2016/5/11/chartex" xmlns:cx6="http://schemas.microsoft.com/office/drawing/2016/5/12/chartex" xmlns:cx7="http://schemas.microsoft.com/office/drawing/2016/5/13/chartex" xmlns:cx8="http://schemas.microsoft.com/office/drawing/2016/5/14/chartex" xmlns:mc="http://schemas.openxmlformats.org/markup-compatibility/2006" xmlns:aink="http://schemas.microsoft.com/office/drawing/2016/ink" xmlns:am3d="http://schemas.microsoft.com/office/drawing/2017/model3d" xmlns:o="urn:schemas-microsoft-com:office:office" xmlns:r="http://schemas.openxmlformats.org/officeDocument/2006/relationships" xmlns:m="http://schemas.openxmlformats.org/officeDocument/2006/math" xmlns:v="urn:schemas-microsoft-com:vml" xmlns:wp14="http://schemas.microsoft.com/office/word/2010/wordprocessingDrawing" xmlns:wp="http://schemas.openxmlformats.org/drawingml/2006/wordprocessingDrawing" xmlns:w10="urn:schemas-microsoft-com:office:word" xmlns:w="http://schemas.openxmlformats.org/wordprocessingml/2006/main" xmlns:w14="http://schemas.microsoft.com/office/word/2010/wordml" xmlns:w15="http://schemas.microsoft.com/office/word/2012/wordml" xmlns:w16cex="http://schemas.microsoft.com/office/word/2018/wordml/cex" xmlns:w16cid="http://schemas.microsoft.com/office/word/2016/wordml/cid" xmlns:w16="http://schemas.microsoft.com/office/word/2018/wordml" xmlns:w16se="http://schemas.microsoft.com/office/word/2015/wordml/symex" xmlns:wpg="http://schemas.microsoft.com/office/word/2010/wordprocessingGroup" xmlns:wpi="http://schemas.microsoft.com/office/word/2010/wordprocessingInk" xmlns:wne="http://schemas.microsoft.com/office/word/2006/wordml" xmlns:wps="http://schemas.microsoft.com/office/word/2010/wordprocessingShape" mc:Ignorable="w14 w15 w16se w16cid w16 w16cex wp14">
   <w:p>
     <w:pPr>
       <w:pStyle w:val="Footer"/>
@@ -1621,7 +1401,7 @@
 </file>
 
 <file path=word/footer3.xml><?xml version="1.0" encoding="utf-8"?>
-<w:ftr xmlns:wpc="http://schemas.microsoft.com/office/word/2010/wordprocessingCanvas" xmlns:cx="http://schemas.microsoft.com/office/drawing/2014/chartex" xmlns:cx1="http://schemas.microsoft.com/office/drawing/2015/9/8/chartex" xmlns:cx2="http://schemas.microsoft.com/office/drawing/2015/10/21/chartex" xmlns:cx3="http://schemas.microsoft.com/office/drawing/2016/5/9/chartex" xmlns:cx4="http://schemas.microsoft.com/office/drawing/2016/5/10/chartex" xmlns:cx5="http://schemas.microsoft.com/office/drawing/2016/5/11/chartex" xmlns:cx6="http://schemas.microsoft.com/office/drawing/2016/5/12/chartex" xmlns:cx7="http://schemas.microsoft.com/office/drawing/2016/5/13/chartex" xmlns:cx8="http://schemas.microsoft.com/office/drawing/2016/5/14/chartex" xmlns:mc="http://schemas.openxmlformats.org/markup-compatibility/2006" xmlns:aink="http://schemas.microsoft.com/office/drawing/2016/ink" xmlns:am3d="http://schemas.microsoft.com/office/drawing/2017/model3d" xmlns:o="urn:schemas-microsoft-com:office:office" xmlns:r="http://schemas.openxmlformats.org/officeDocument/2006/relationships" xmlns:m="http://schemas.openxmlformats.org/officeDocument/2006/math" xmlns:v="urn:schemas-microsoft-com:vml" xmlns:wp14="http://schemas.microsoft.com/office/word/2010/wordprocessingDrawing" xmlns:wp="http://schemas.openxmlformats.org/drawingml/2006/wordprocessingDrawing" xmlns:w10="urn:schemas-microsoft-com:office:word" xmlns:w="http://schemas.openxmlformats.org/wordprocessingml/2006/main" xmlns:w14="http://schemas.microsoft.com/office/word/2010/wordml" xmlns:w15="http://schemas.microsoft.com/office/word/2012/wordml" xmlns:w16cid="http://schemas.microsoft.com/office/word/2016/wordml/cid" xmlns:w16se="http://schemas.microsoft.com/office/word/2015/wordml/symex" xmlns:wpg="http://schemas.microsoft.com/office/word/2010/wordprocessingGroup" xmlns:wpi="http://schemas.microsoft.com/office/word/2010/wordprocessingInk" xmlns:wne="http://schemas.microsoft.com/office/word/2006/wordml" xmlns:wps="http://schemas.microsoft.com/office/word/2010/wordprocessingShape" mc:Ignorable="w14 w15 w16se w16cid wp14">
+<w:ftr xmlns:wpc="http://schemas.microsoft.com/office/word/2010/wordprocessingCanvas" xmlns:cx="http://schemas.microsoft.com/office/drawing/2014/chartex" xmlns:cx1="http://schemas.microsoft.com/office/drawing/2015/9/8/chartex" xmlns:cx2="http://schemas.microsoft.com/office/drawing/2015/10/21/chartex" xmlns:cx3="http://schemas.microsoft.com/office/drawing/2016/5/9/chartex" xmlns:cx4="http://schemas.microsoft.com/office/drawing/2016/5/10/chartex" xmlns:cx5="http://schemas.microsoft.com/office/drawing/2016/5/11/chartex" xmlns:cx6="http://schemas.microsoft.com/office/drawing/2016/5/12/chartex" xmlns:cx7="http://schemas.microsoft.com/office/drawing/2016/5/13/chartex" xmlns:cx8="http://schemas.microsoft.com/office/drawing/2016/5/14/chartex" xmlns:mc="http://schemas.openxmlformats.org/markup-compatibility/2006" xmlns:aink="http://schemas.microsoft.com/office/drawing/2016/ink" xmlns:am3d="http://schemas.microsoft.com/office/drawing/2017/model3d" xmlns:o="urn:schemas-microsoft-com:office:office" xmlns:r="http://schemas.openxmlformats.org/officeDocument/2006/relationships" xmlns:m="http://schemas.openxmlformats.org/officeDocument/2006/math" xmlns:v="urn:schemas-microsoft-com:vml" xmlns:wp14="http://schemas.microsoft.com/office/word/2010/wordprocessingDrawing" xmlns:wp="http://schemas.openxmlformats.org/drawingml/2006/wordprocessingDrawing" xmlns:w10="urn:schemas-microsoft-com:office:word" xmlns:w="http://schemas.openxmlformats.org/wordprocessingml/2006/main" xmlns:w14="http://schemas.microsoft.com/office/word/2010/wordml" xmlns:w15="http://schemas.microsoft.com/office/word/2012/wordml" xmlns:w16cex="http://schemas.microsoft.com/office/word/2018/wordml/cex" xmlns:w16cid="http://schemas.microsoft.com/office/word/2016/wordml/cid" xmlns:w16="http://schemas.microsoft.com/office/word/2018/wordml" xmlns:w16se="http://schemas.microsoft.com/office/word/2015/wordml/symex" xmlns:wpg="http://schemas.microsoft.com/office/word/2010/wordprocessingGroup" xmlns:wpi="http://schemas.microsoft.com/office/word/2010/wordprocessingInk" xmlns:wne="http://schemas.microsoft.com/office/word/2006/wordml" xmlns:wps="http://schemas.microsoft.com/office/word/2010/wordprocessingShape" mc:Ignorable="w14 w15 w16se w16cid w16 w16cex wp14">
   <w:p>
     <w:pPr>
       <w:pStyle w:val="Footer"/>
@@ -1631,7 +1411,7 @@
 </file>
 
 <file path=word/footnotes.xml><?xml version="1.0" encoding="utf-8"?>
-<w:footnotes xmlns:wpc="http://schemas.microsoft.com/office/word/2010/wordprocessingCanvas" xmlns:cx="http://schemas.microsoft.com/office/drawing/2014/chartex" xmlns:cx1="http://schemas.microsoft.com/office/drawing/2015/9/8/chartex" xmlns:cx2="http://schemas.microsoft.com/office/drawing/2015/10/21/chartex" xmlns:cx3="http://schemas.microsoft.com/office/drawing/2016/5/9/chartex" xmlns:cx4="http://schemas.microsoft.com/office/drawing/2016/5/10/chartex" xmlns:cx5="http://schemas.microsoft.com/office/drawing/2016/5/11/chartex" xmlns:cx6="http://schemas.microsoft.com/office/drawing/2016/5/12/chartex" xmlns:cx7="http://schemas.microsoft.com/office/drawing/2016/5/13/chartex" xmlns:cx8="http://schemas.microsoft.com/office/drawing/2016/5/14/chartex" xmlns:mc="http://schemas.openxmlformats.org/markup-compatibility/2006" xmlns:aink="http://schemas.microsoft.com/office/drawing/2016/ink" xmlns:am3d="http://schemas.microsoft.com/office/drawing/2017/model3d" xmlns:o="urn:schemas-microsoft-com:office:office" xmlns:r="http://schemas.openxmlformats.org/officeDocument/2006/relationships" xmlns:m="http://schemas.openxmlformats.org/officeDocument/2006/math" xmlns:v="urn:schemas-microsoft-com:vml" xmlns:wp14="http://schemas.microsoft.com/office/word/2010/wordprocessingDrawing" xmlns:wp="http://schemas.openxmlformats.org/drawingml/2006/wordprocessingDrawing" xmlns:w10="urn:schemas-microsoft-com:office:word" xmlns:w="http://schemas.openxmlformats.org/wordprocessingml/2006/main" xmlns:w14="http://schemas.microsoft.com/office/word/2010/wordml" xmlns:w15="http://schemas.microsoft.com/office/word/2012/wordml" xmlns:w16cid="http://schemas.microsoft.com/office/word/2016/wordml/cid" xmlns:w16se="http://schemas.microsoft.com/office/word/2015/wordml/symex" xmlns:wpg="http://schemas.microsoft.com/office/word/2010/wordprocessingGroup" xmlns:wpi="http://schemas.microsoft.com/office/word/2010/wordprocessingInk" xmlns:wne="http://schemas.microsoft.com/office/word/2006/wordml" xmlns:wps="http://schemas.microsoft.com/office/word/2010/wordprocessingShape" mc:Ignorable="w14 w15 w16se w16cid wp14">
+<w:footnotes xmlns:wpc="http://schemas.microsoft.com/office/word/2010/wordprocessingCanvas" xmlns:cx="http://schemas.microsoft.com/office/drawing/2014/chartex" xmlns:cx1="http://schemas.microsoft.com/office/drawing/2015/9/8/chartex" xmlns:cx2="http://schemas.microsoft.com/office/drawing/2015/10/21/chartex" xmlns:cx3="http://schemas.microsoft.com/office/drawing/2016/5/9/chartex" xmlns:cx4="http://schemas.microsoft.com/office/drawing/2016/5/10/chartex" xmlns:cx5="http://schemas.microsoft.com/office/drawing/2016/5/11/chartex" xmlns:cx6="http://schemas.microsoft.com/office/drawing/2016/5/12/chartex" xmlns:cx7="http://schemas.microsoft.com/office/drawing/2016/5/13/chartex" xmlns:cx8="http://schemas.microsoft.com/office/drawing/2016/5/14/chartex" xmlns:mc="http://schemas.openxmlformats.org/markup-compatibility/2006" xmlns:aink="http://schemas.microsoft.com/office/drawing/2016/ink" xmlns:am3d="http://schemas.microsoft.com/office/drawing/2017/model3d" xmlns:o="urn:schemas-microsoft-com:office:office" xmlns:r="http://schemas.openxmlformats.org/officeDocument/2006/relationships" xmlns:m="http://schemas.openxmlformats.org/officeDocument/2006/math" xmlns:v="urn:schemas-microsoft-com:vml" xmlns:wp14="http://schemas.microsoft.com/office/word/2010/wordprocessingDrawing" xmlns:wp="http://schemas.openxmlformats.org/drawingml/2006/wordprocessingDrawing" xmlns:w10="urn:schemas-microsoft-com:office:word" xmlns:w="http://schemas.openxmlformats.org/wordprocessingml/2006/main" xmlns:w14="http://schemas.microsoft.com/office/word/2010/wordml" xmlns:w15="http://schemas.microsoft.com/office/word/2012/wordml" xmlns:w16cex="http://schemas.microsoft.com/office/word/2018/wordml/cex" xmlns:w16cid="http://schemas.microsoft.com/office/word/2016/wordml/cid" xmlns:w16="http://schemas.microsoft.com/office/word/2018/wordml" xmlns:w16se="http://schemas.microsoft.com/office/word/2015/wordml/symex" xmlns:wpg="http://schemas.microsoft.com/office/word/2010/wordprocessingGroup" xmlns:wpi="http://schemas.microsoft.com/office/word/2010/wordprocessingInk" xmlns:wne="http://schemas.microsoft.com/office/word/2006/wordml" xmlns:wps="http://schemas.microsoft.com/office/word/2010/wordprocessingShape" mc:Ignorable="w14 w15 w16se w16cid w16 w16cex wp14">
   <w:footnote w:type="separator" w:id="-1">
     <w:p>
       <w:r>
@@ -1650,7 +1430,7 @@
 </file>
 
 <file path=word/header1.xml><?xml version="1.0" encoding="utf-8"?>
-<w:hdr xmlns:wpc="http://schemas.microsoft.com/office/word/2010/wordprocessingCanvas" xmlns:cx="http://schemas.microsoft.com/office/drawing/2014/chartex" xmlns:cx1="http://schemas.microsoft.com/office/drawing/2015/9/8/chartex" xmlns:cx2="http://schemas.microsoft.com/office/drawing/2015/10/21/chartex" xmlns:cx3="http://schemas.microsoft.com/office/drawing/2016/5/9/chartex" xmlns:cx4="http://schemas.microsoft.com/office/drawing/2016/5/10/chartex" xmlns:cx5="http://schemas.microsoft.com/office/drawing/2016/5/11/chartex" xmlns:cx6="http://schemas.microsoft.com/office/drawing/2016/5/12/chartex" xmlns:cx7="http://schemas.microsoft.com/office/drawing/2016/5/13/chartex" xmlns:cx8="http://schemas.microsoft.com/office/drawing/2016/5/14/chartex" xmlns:mc="http://schemas.openxmlformats.org/markup-compatibility/2006" xmlns:aink="http://schemas.microsoft.com/office/drawing/2016/ink" xmlns:am3d="http://schemas.microsoft.com/office/drawing/2017/model3d" xmlns:o="urn:schemas-microsoft-com:office:office" xmlns:r="http://schemas.openxmlformats.org/officeDocument/2006/relationships" xmlns:m="http://schemas.openxmlformats.org/officeDocument/2006/math" xmlns:v="urn:schemas-microsoft-com:vml" xmlns:wp14="http://schemas.microsoft.com/office/word/2010/wordprocessingDrawing" xmlns:wp="http://schemas.openxmlformats.org/drawingml/2006/wordprocessingDrawing" xmlns:w10="urn:schemas-microsoft-com:office:word" xmlns:w="http://schemas.openxmlformats.org/wordprocessingml/2006/main" xmlns:w14="http://schemas.microsoft.com/office/word/2010/wordml" xmlns:w15="http://schemas.microsoft.com/office/word/2012/wordml" xmlns:w16cid="http://schemas.microsoft.com/office/word/2016/wordml/cid" xmlns:w16se="http://schemas.microsoft.com/office/word/2015/wordml/symex" xmlns:wpg="http://schemas.microsoft.com/office/word/2010/wordprocessingGroup" xmlns:wpi="http://schemas.microsoft.com/office/word/2010/wordprocessingInk" xmlns:wne="http://schemas.microsoft.com/office/word/2006/wordml" xmlns:wps="http://schemas.microsoft.com/office/word/2010/wordprocessingShape" mc:Ignorable="w14 w15 w16se w16cid wp14">
+<w:hdr xmlns:wpc="http://schemas.microsoft.com/office/word/2010/wordprocessingCanvas" xmlns:cx="http://schemas.microsoft.com/office/drawing/2014/chartex" xmlns:cx1="http://schemas.microsoft.com/office/drawing/2015/9/8/chartex" xmlns:cx2="http://schemas.microsoft.com/office/drawing/2015/10/21/chartex" xmlns:cx3="http://schemas.microsoft.com/office/drawing/2016/5/9/chartex" xmlns:cx4="http://schemas.microsoft.com/office/drawing/2016/5/10/chartex" xmlns:cx5="http://schemas.microsoft.com/office/drawing/2016/5/11/chartex" xmlns:cx6="http://schemas.microsoft.com/office/drawing/2016/5/12/chartex" xmlns:cx7="http://schemas.microsoft.com/office/drawing/2016/5/13/chartex" xmlns:cx8="http://schemas.microsoft.com/office/drawing/2016/5/14/chartex" xmlns:mc="http://schemas.openxmlformats.org/markup-compatibility/2006" xmlns:aink="http://schemas.microsoft.com/office/drawing/2016/ink" xmlns:am3d="http://schemas.microsoft.com/office/drawing/2017/model3d" xmlns:o="urn:schemas-microsoft-com:office:office" xmlns:r="http://schemas.openxmlformats.org/officeDocument/2006/relationships" xmlns:m="http://schemas.openxmlformats.org/officeDocument/2006/math" xmlns:v="urn:schemas-microsoft-com:vml" xmlns:wp14="http://schemas.microsoft.com/office/word/2010/wordprocessingDrawing" xmlns:wp="http://schemas.openxmlformats.org/drawingml/2006/wordprocessingDrawing" xmlns:w10="urn:schemas-microsoft-com:office:word" xmlns:w="http://schemas.openxmlformats.org/wordprocessingml/2006/main" xmlns:w14="http://schemas.microsoft.com/office/word/2010/wordml" xmlns:w15="http://schemas.microsoft.com/office/word/2012/wordml" xmlns:w16cex="http://schemas.microsoft.com/office/word/2018/wordml/cex" xmlns:w16cid="http://schemas.microsoft.com/office/word/2016/wordml/cid" xmlns:w16="http://schemas.microsoft.com/office/word/2018/wordml" xmlns:w16se="http://schemas.microsoft.com/office/word/2015/wordml/symex" xmlns:wpg="http://schemas.microsoft.com/office/word/2010/wordprocessingGroup" xmlns:wpi="http://schemas.microsoft.com/office/word/2010/wordprocessingInk" xmlns:wne="http://schemas.microsoft.com/office/word/2006/wordml" xmlns:wps="http://schemas.microsoft.com/office/word/2010/wordprocessingShape" mc:Ignorable="w14 w15 w16se w16cid w16 w16cex wp14">
   <w:p>
     <w:pPr>
       <w:pStyle w:val="Header"/>
@@ -1660,7 +1440,7 @@
 </file>
 
 <file path=word/header2.xml><?xml version="1.0" encoding="utf-8"?>
-<w:hdr xmlns:wpc="http://schemas.microsoft.com/office/word/2010/wordprocessingCanvas" xmlns:cx="http://schemas.microsoft.com/office/drawing/2014/chartex" xmlns:cx1="http://schemas.microsoft.com/office/drawing/2015/9/8/chartex" xmlns:cx2="http://schemas.microsoft.com/office/drawing/2015/10/21/chartex" xmlns:cx3="http://schemas.microsoft.com/office/drawing/2016/5/9/chartex" xmlns:cx4="http://schemas.microsoft.com/office/drawing/2016/5/10/chartex" xmlns:cx5="http://schemas.microsoft.com/office/drawing/2016/5/11/chartex" xmlns:cx6="http://schemas.microsoft.com/office/drawing/2016/5/12/chartex" xmlns:cx7="http://schemas.microsoft.com/office/drawing/2016/5/13/chartex" xmlns:cx8="http://schemas.microsoft.com/office/drawing/2016/5/14/chartex" xmlns:mc="http://schemas.openxmlformats.org/markup-compatibility/2006" xmlns:aink="http://schemas.microsoft.com/office/drawing/2016/ink" xmlns:am3d="http://schemas.microsoft.com/office/drawing/2017/model3d" xmlns:o="urn:schemas-microsoft-com:office:office" xmlns:r="http://schemas.openxmlformats.org/officeDocument/2006/relationships" xmlns:m="http://schemas.openxmlformats.org/officeDocument/2006/math" xmlns:v="urn:schemas-microsoft-com:vml" xmlns:wp14="http://schemas.microsoft.com/office/word/2010/wordprocessingDrawing" xmlns:wp="http://schemas.openxmlformats.org/drawingml/2006/wordprocessingDrawing" xmlns:w10="urn:schemas-microsoft-com:office:word" xmlns:w="http://schemas.openxmlformats.org/wordprocessingml/2006/main" xmlns:w14="http://schemas.microsoft.com/office/word/2010/wordml" xmlns:w15="http://schemas.microsoft.com/office/word/2012/wordml" xmlns:w16cid="http://schemas.microsoft.com/office/word/2016/wordml/cid" xmlns:w16se="http://schemas.microsoft.com/office/word/2015/wordml/symex" xmlns:wpg="http://schemas.microsoft.com/office/word/2010/wordprocessingGroup" xmlns:wpi="http://schemas.microsoft.com/office/word/2010/wordprocessingInk" xmlns:wne="http://schemas.microsoft.com/office/word/2006/wordml" xmlns:wps="http://schemas.microsoft.com/office/word/2010/wordprocessingShape" mc:Ignorable="w14 w15 w16se w16cid wp14">
+<w:hdr xmlns:wpc="http://schemas.microsoft.com/office/word/2010/wordprocessingCanvas" xmlns:cx="http://schemas.microsoft.com/office/drawing/2014/chartex" xmlns:cx1="http://schemas.microsoft.com/office/drawing/2015/9/8/chartex" xmlns:cx2="http://schemas.microsoft.com/office/drawing/2015/10/21/chartex" xmlns:cx3="http://schemas.microsoft.com/office/drawing/2016/5/9/chartex" xmlns:cx4="http://schemas.microsoft.com/office/drawing/2016/5/10/chartex" xmlns:cx5="http://schemas.microsoft.com/office/drawing/2016/5/11/chartex" xmlns:cx6="http://schemas.microsoft.com/office/drawing/2016/5/12/chartex" xmlns:cx7="http://schemas.microsoft.com/office/drawing/2016/5/13/chartex" xmlns:cx8="http://schemas.microsoft.com/office/drawing/2016/5/14/chartex" xmlns:mc="http://schemas.openxmlformats.org/markup-compatibility/2006" xmlns:aink="http://schemas.microsoft.com/office/drawing/2016/ink" xmlns:am3d="http://schemas.microsoft.com/office/drawing/2017/model3d" xmlns:o="urn:schemas-microsoft-com:office:office" xmlns:r="http://schemas.openxmlformats.org/officeDocument/2006/relationships" xmlns:m="http://schemas.openxmlformats.org/officeDocument/2006/math" xmlns:v="urn:schemas-microsoft-com:vml" xmlns:wp14="http://schemas.microsoft.com/office/word/2010/wordprocessingDrawing" xmlns:wp="http://schemas.openxmlformats.org/drawingml/2006/wordprocessingDrawing" xmlns:w10="urn:schemas-microsoft-com:office:word" xmlns:w="http://schemas.openxmlformats.org/wordprocessingml/2006/main" xmlns:w14="http://schemas.microsoft.com/office/word/2010/wordml" xmlns:w15="http://schemas.microsoft.com/office/word/2012/wordml" xmlns:w16cex="http://schemas.microsoft.com/office/word/2018/wordml/cex" xmlns:w16cid="http://schemas.microsoft.com/office/word/2016/wordml/cid" xmlns:w16="http://schemas.microsoft.com/office/word/2018/wordml" xmlns:w16se="http://schemas.microsoft.com/office/word/2015/wordml/symex" xmlns:wpg="http://schemas.microsoft.com/office/word/2010/wordprocessingGroup" xmlns:wpi="http://schemas.microsoft.com/office/word/2010/wordprocessingInk" xmlns:wne="http://schemas.microsoft.com/office/word/2006/wordml" xmlns:wps="http://schemas.microsoft.com/office/word/2010/wordprocessingShape" mc:Ignorable="w14 w15 w16se w16cid w16 w16cex wp14">
   <w:p>
     <w:pPr>
       <w:pStyle w:val="Header"/>
@@ -1673,7 +1453,7 @@
 </file>
 
 <file path=word/header3.xml><?xml version="1.0" encoding="utf-8"?>
-<w:hdr xmlns:wpc="http://schemas.microsoft.com/office/word/2010/wordprocessingCanvas" xmlns:cx="http://schemas.microsoft.com/office/drawing/2014/chartex" xmlns:cx1="http://schemas.microsoft.com/office/drawing/2015/9/8/chartex" xmlns:cx2="http://schemas.microsoft.com/office/drawing/2015/10/21/chartex" xmlns:cx3="http://schemas.microsoft.com/office/drawing/2016/5/9/chartex" xmlns:cx4="http://schemas.microsoft.com/office/drawing/2016/5/10/chartex" xmlns:cx5="http://schemas.microsoft.com/office/drawing/2016/5/11/chartex" xmlns:cx6="http://schemas.microsoft.com/office/drawing/2016/5/12/chartex" xmlns:cx7="http://schemas.microsoft.com/office/drawing/2016/5/13/chartex" xmlns:cx8="http://schemas.microsoft.com/office/drawing/2016/5/14/chartex" xmlns:mc="http://schemas.openxmlformats.org/markup-compatibility/2006" xmlns:aink="http://schemas.microsoft.com/office/drawing/2016/ink" xmlns:am3d="http://schemas.microsoft.com/office/drawing/2017/model3d" xmlns:o="urn:schemas-microsoft-com:office:office" xmlns:r="http://schemas.openxmlformats.org/officeDocument/2006/relationships" xmlns:m="http://schemas.openxmlformats.org/officeDocument/2006/math" xmlns:v="urn:schemas-microsoft-com:vml" xmlns:wp14="http://schemas.microsoft.com/office/word/2010/wordprocessingDrawing" xmlns:wp="http://schemas.openxmlformats.org/drawingml/2006/wordprocessingDrawing" xmlns:w10="urn:schemas-microsoft-com:office:word" xmlns:w="http://schemas.openxmlformats.org/wordprocessingml/2006/main" xmlns:w14="http://schemas.microsoft.com/office/word/2010/wordml" xmlns:w15="http://schemas.microsoft.com/office/word/2012/wordml" xmlns:w16cid="http://schemas.microsoft.com/office/word/2016/wordml/cid" xmlns:w16se="http://schemas.microsoft.com/office/word/2015/wordml/symex" xmlns:wpg="http://schemas.microsoft.com/office/word/2010/wordprocessingGroup" xmlns:wpi="http://schemas.microsoft.com/office/word/2010/wordprocessingInk" xmlns:wne="http://schemas.microsoft.com/office/word/2006/wordml" xmlns:wps="http://schemas.microsoft.com/office/word/2010/wordprocessingShape" mc:Ignorable="w14 w15 w16se w16cid wp14">
+<w:hdr xmlns:wpc="http://schemas.microsoft.com/office/word/2010/wordprocessingCanvas" xmlns:cx="http://schemas.microsoft.com/office/drawing/2014/chartex" xmlns:cx1="http://schemas.microsoft.com/office/drawing/2015/9/8/chartex" xmlns:cx2="http://schemas.microsoft.com/office/drawing/2015/10/21/chartex" xmlns:cx3="http://schemas.microsoft.com/office/drawing/2016/5/9/chartex" xmlns:cx4="http://schemas.microsoft.com/office/drawing/2016/5/10/chartex" xmlns:cx5="http://schemas.microsoft.com/office/drawing/2016/5/11/chartex" xmlns:cx6="http://schemas.microsoft.com/office/drawing/2016/5/12/chartex" xmlns:cx7="http://schemas.microsoft.com/office/drawing/2016/5/13/chartex" xmlns:cx8="http://schemas.microsoft.com/office/drawing/2016/5/14/chartex" xmlns:mc="http://schemas.openxmlformats.org/markup-compatibility/2006" xmlns:aink="http://schemas.microsoft.com/office/drawing/2016/ink" xmlns:am3d="http://schemas.microsoft.com/office/drawing/2017/model3d" xmlns:o="urn:schemas-microsoft-com:office:office" xmlns:r="http://schemas.openxmlformats.org/officeDocument/2006/relationships" xmlns:m="http://schemas.openxmlformats.org/officeDocument/2006/math" xmlns:v="urn:schemas-microsoft-com:vml" xmlns:wp14="http://schemas.microsoft.com/office/word/2010/wordprocessingDrawing" xmlns:wp="http://schemas.openxmlformats.org/drawingml/2006/wordprocessingDrawing" xmlns:w10="urn:schemas-microsoft-com:office:word" xmlns:w="http://schemas.openxmlformats.org/wordprocessingml/2006/main" xmlns:w14="http://schemas.microsoft.com/office/word/2010/wordml" xmlns:w15="http://schemas.microsoft.com/office/word/2012/wordml" xmlns:w16cex="http://schemas.microsoft.com/office/word/2018/wordml/cex" xmlns:w16cid="http://schemas.microsoft.com/office/word/2016/wordml/cid" xmlns:w16="http://schemas.microsoft.com/office/word/2018/wordml" xmlns:w16se="http://schemas.microsoft.com/office/word/2015/wordml/symex" xmlns:wpg="http://schemas.microsoft.com/office/word/2010/wordprocessingGroup" xmlns:wpi="http://schemas.microsoft.com/office/word/2010/wordprocessingInk" xmlns:wne="http://schemas.microsoft.com/office/word/2006/wordml" xmlns:wps="http://schemas.microsoft.com/office/word/2010/wordprocessingShape" mc:Ignorable="w14 w15 w16se w16cid w16 w16cex wp14">
   <w:p>
     <w:pPr>
       <w:pStyle w:val="Header"/>
@@ -1683,7 +1463,7 @@
 </file>
 
 <file path=word/numbering.xml><?xml version="1.0" encoding="utf-8"?>
-<w:numbering xmlns:wpc="http://schemas.microsoft.com/office/word/2010/wordprocessingCanvas" xmlns:cx="http://schemas.microsoft.com/office/drawing/2014/chartex" xmlns:cx1="http://schemas.microsoft.com/office/drawing/2015/9/8/chartex" xmlns:cx2="http://schemas.microsoft.com/office/drawing/2015/10/21/chartex" xmlns:cx3="http://schemas.microsoft.com/office/drawing/2016/5/9/chartex" xmlns:cx4="http://schemas.microsoft.com/office/drawing/2016/5/10/chartex" xmlns:cx5="http://schemas.microsoft.com/office/drawing/2016/5/11/chartex" xmlns:cx6="http://schemas.microsoft.com/office/drawing/2016/5/12/chartex" xmlns:cx7="http://schemas.microsoft.com/office/drawing/2016/5/13/chartex" xmlns:cx8="http://schemas.microsoft.com/office/drawing/2016/5/14/chartex" xmlns:mc="http://schemas.openxmlformats.org/markup-compatibility/2006" xmlns:aink="http://schemas.microsoft.com/office/drawing/2016/ink" xmlns:am3d="http://schemas.microsoft.com/office/drawing/2017/model3d" xmlns:o="urn:schemas-microsoft-com:office:office" xmlns:r="http://schemas.openxmlformats.org/officeDocument/2006/relationships" xmlns:m="http://schemas.openxmlformats.org/officeDocument/2006/math" xmlns:v="urn:schemas-microsoft-com:vml" xmlns:wp14="http://schemas.microsoft.com/office/word/2010/wordprocessingDrawing" xmlns:wp="http://schemas.openxmlformats.org/drawingml/2006/wordprocessingDrawing" xmlns:w10="urn:schemas-microsoft-com:office:word" xmlns:w="http://schemas.openxmlformats.org/wordprocessingml/2006/main" xmlns:w14="http://schemas.microsoft.com/office/word/2010/wordml" xmlns:w15="http://schemas.microsoft.com/office/word/2012/wordml" xmlns:w16cid="http://schemas.microsoft.com/office/word/2016/wordml/cid" xmlns:w16se="http://schemas.microsoft.com/office/word/2015/wordml/symex" xmlns:wpg="http://schemas.microsoft.com/office/word/2010/wordprocessingGroup" xmlns:wpi="http://schemas.microsoft.com/office/word/2010/wordprocessingInk" xmlns:wne="http://schemas.microsoft.com/office/word/2006/wordml" xmlns:wps="http://schemas.microsoft.com/office/word/2010/wordprocessingShape" mc:Ignorable="w14 w15 w16se w16cid wp14">
+<w:numbering xmlns:wpc="http://schemas.microsoft.com/office/word/2010/wordprocessingCanvas" xmlns:cx="http://schemas.microsoft.com/office/drawing/2014/chartex" xmlns:cx1="http://schemas.microsoft.com/office/drawing/2015/9/8/chartex" xmlns:cx2="http://schemas.microsoft.com/office/drawing/2015/10/21/chartex" xmlns:cx3="http://schemas.microsoft.com/office/drawing/2016/5/9/chartex" xmlns:cx4="http://schemas.microsoft.com/office/drawing/2016/5/10/chartex" xmlns:cx5="http://schemas.microsoft.com/office/drawing/2016/5/11/chartex" xmlns:cx6="http://schemas.microsoft.com/office/drawing/2016/5/12/chartex" xmlns:cx7="http://schemas.microsoft.com/office/drawing/2016/5/13/chartex" xmlns:cx8="http://schemas.microsoft.com/office/drawing/2016/5/14/chartex" xmlns:mc="http://schemas.openxmlformats.org/markup-compatibility/2006" xmlns:aink="http://schemas.microsoft.com/office/drawing/2016/ink" xmlns:am3d="http://schemas.microsoft.com/office/drawing/2017/model3d" xmlns:o="urn:schemas-microsoft-com:office:office" xmlns:r="http://schemas.openxmlformats.org/officeDocument/2006/relationships" xmlns:m="http://schemas.openxmlformats.org/officeDocument/2006/math" xmlns:v="urn:schemas-microsoft-com:vml" xmlns:wp14="http://schemas.microsoft.com/office/word/2010/wordprocessingDrawing" xmlns:wp="http://schemas.openxmlformats.org/drawingml/2006/wordprocessingDrawing" xmlns:w10="urn:schemas-microsoft-com:office:word" xmlns:w="http://schemas.openxmlformats.org/wordprocessingml/2006/main" xmlns:w14="http://schemas.microsoft.com/office/word/2010/wordml" xmlns:w15="http://schemas.microsoft.com/office/word/2012/wordml" xmlns:w16cex="http://schemas.microsoft.com/office/word/2018/wordml/cex" xmlns:w16cid="http://schemas.microsoft.com/office/word/2016/wordml/cid" xmlns:w16="http://schemas.microsoft.com/office/word/2018/wordml" xmlns:w16se="http://schemas.microsoft.com/office/word/2015/wordml/symex" xmlns:wpg="http://schemas.microsoft.com/office/word/2010/wordprocessingGroup" xmlns:wpi="http://schemas.microsoft.com/office/word/2010/wordprocessingInk" xmlns:wne="http://schemas.microsoft.com/office/word/2006/wordml" xmlns:wps="http://schemas.microsoft.com/office/word/2010/wordprocessingShape" mc:Ignorable="w14 w15 w16se w16cid w16 w16cex wp14">
   <w:abstractNum w:abstractNumId="0" w15:restartNumberingAfterBreak="0">
     <w:nsid w:val="FFFFFF7C"/>
     <w:multiLevelType w:val="singleLevel"/>
@@ -2189,7 +1969,7 @@
 </file>
 
 <file path=word/styles.xml><?xml version="1.0" encoding="utf-8"?>
-<w:styles xmlns:mc="http://schemas.openxmlformats.org/markup-compatibility/2006" xmlns:r="http://schemas.openxmlformats.org/officeDocument/2006/relationships" xmlns:w="http://schemas.openxmlformats.org/wordprocessingml/2006/main" xmlns:w14="http://schemas.microsoft.com/office/word/2010/wordml" xmlns:w15="http://schemas.microsoft.com/office/word/2012/wordml" xmlns:w16cid="http://schemas.microsoft.com/office/word/2016/wordml/cid" xmlns:w16se="http://schemas.microsoft.com/office/word/2015/wordml/symex" mc:Ignorable="w14 w15 w16se w16cid">
+<w:styles xmlns:mc="http://schemas.openxmlformats.org/markup-compatibility/2006" xmlns:r="http://schemas.openxmlformats.org/officeDocument/2006/relationships" xmlns:w="http://schemas.openxmlformats.org/wordprocessingml/2006/main" xmlns:w14="http://schemas.microsoft.com/office/word/2010/wordml" xmlns:w15="http://schemas.microsoft.com/office/word/2012/wordml" xmlns:w16cex="http://schemas.microsoft.com/office/word/2018/wordml/cex" xmlns:w16cid="http://schemas.microsoft.com/office/word/2016/wordml/cid" xmlns:w16="http://schemas.microsoft.com/office/word/2018/wordml" xmlns:w16se="http://schemas.microsoft.com/office/word/2015/wordml/symex" mc:Ignorable="w14 w15 w16se w16cid w16 w16cex">
   <w:docDefaults>
     <w:rPrDefault>
       <w:rPr>

</xml_diff>